<commit_message>
Finished: Project sheet, Corrected: Notes
</commit_message>
<xml_diff>
--- a/moodle/sheets/NotesTables.docx
+++ b/moodle/sheets/NotesTables.docx
@@ -420,36 +420,11 @@
           </w:p>
         </w:tc>
       </w:tr>
-      <w:tr>
-        <w:tc>
-          <w:tcPr>
-            <w:tcW w:w="3005" w:type="dxa"/>
-          </w:tcPr>
-          <w:p>
-            <w:r>
-              <w:t>rank</w:t>
-            </w:r>
-          </w:p>
-        </w:tc>
-        <w:tc>
-          <w:tcPr>
-            <w:tcW w:w="3005" w:type="dxa"/>
-          </w:tcPr>
-          <w:p>
-            <w:r>
-              <w:t>int</w:t>
-            </w:r>
-          </w:p>
-        </w:tc>
-        <w:tc>
-          <w:tcPr>
-            <w:tcW w:w="3006" w:type="dxa"/>
-          </w:tcPr>
-          <w:p/>
-        </w:tc>
-      </w:tr>
     </w:tbl>
-    <w:p/>
+    <w:p>
+      <w:bookmarkStart w:id="0" w:name="_GoBack"/>
+      <w:bookmarkEnd w:id="0"/>
+    </w:p>
     <w:tbl>
       <w:tblPr>
         <w:tblStyle w:val="TableGrid"/>
@@ -1116,8 +1091,6 @@
             <w:r>
               <w:t>NN</w:t>
             </w:r>
-            <w:bookmarkStart w:id="0" w:name="_GoBack"/>
-            <w:bookmarkEnd w:id="0"/>
           </w:p>
         </w:tc>
       </w:tr>

</xml_diff>